<commit_message>
added lection6 fort ecology
</commit_message>
<xml_diff>
--- a/Английский язык/Unit9 text.docx
+++ b/Английский язык/Unit9 text.docx
@@ -68,7 +68,25 @@
           <w:szCs w:val="36"/>
           <w:lang w:val="en-US" w:eastAsia="ru-RU"/>
         </w:rPr>
-        <w:t>MPEG is most popular system of the video compression. This system splits the single data stream into video and audio with the different algorithms. There are some types of frames for this method. First one is Intra Frame (or I-frame), which is compressed using the picture itself like JPEG. The second one is predicted frame (or P-frame). P-frame store</w:t>
+        <w:t>MPEG is</w:t>
+      </w:r>
+      <w:r>
+        <w:rPr>
+          <w:sz w:val="36"/>
+          <w:szCs w:val="36"/>
+          <w:lang w:val="en-US" w:eastAsia="ru-RU"/>
+        </w:rPr>
+        <w:t xml:space="preserve"> the</w:t>
+      </w:r>
+      <w:bookmarkStart w:id="0" w:name="_GoBack"/>
+      <w:bookmarkEnd w:id="0"/>
+      <w:r>
+        <w:rPr>
+          <w:sz w:val="36"/>
+          <w:szCs w:val="36"/>
+          <w:lang w:val="en-US" w:eastAsia="ru-RU"/>
+        </w:rPr>
+        <w:t xml:space="preserve"> most popular system of the video compression. This system splits the single data stream into video and audio with the different algorithms. There are some types of frames for this method. First one is Intra Frame (or I-frame), which is compressed using the picture itself like JPEG. The second one is predicted frame (or P-frame). P-frame store</w:t>
       </w:r>
       <w:r>
         <w:rPr>
@@ -96,8 +114,6 @@
         </w:rPr>
         <w:t xml:space="preserve"> no frames based on B-frames. Usually there are 2/3 Bs between Is or Ps (frames), and 3-5 P-frames between I-frames.</w:t>
       </w:r>
-      <w:bookmarkStart w:id="0" w:name="_GoBack"/>
-      <w:bookmarkEnd w:id="0"/>
     </w:p>
     <w:sectPr>
       <w:pgSz w:w="11906" w:h="16838"/>

</xml_diff>